<commit_message>
Alta e Baixa- Ux/Ui
</commit_message>
<xml_diff>
--- a/Banco de Dados/Documentacao_SpMedicalGroup.docx
+++ b/Banco de Dados/Documentacao_SpMedicalGroup.docx
@@ -1420,17 +1420,20 @@
         <w:tblLook w:val="04A0" w:firstRow="1" w:lastRow="0" w:firstColumn="1" w:lastColumn="0" w:noHBand="0" w:noVBand="1"/>
       </w:tblPr>
       <w:tblGrid>
-        <w:gridCol w:w="1417"/>
-        <w:gridCol w:w="1417"/>
-        <w:gridCol w:w="1417"/>
-        <w:gridCol w:w="1417"/>
-        <w:gridCol w:w="1417"/>
-        <w:gridCol w:w="1417"/>
+        <w:gridCol w:w="1427"/>
+        <w:gridCol w:w="1386"/>
+        <w:gridCol w:w="1386"/>
+        <w:gridCol w:w="1386"/>
+        <w:gridCol w:w="1386"/>
+        <w:gridCol w:w="1386"/>
       </w:tblGrid>
       <w:tr>
-        <w:tc>
-          <w:tcPr>
-            <w:tcW w:w="1417" w:type="dxa"/>
+        <w:trPr>
+          <w:trHeight w:val="374"/>
+        </w:trPr>
+        <w:tc>
+          <w:tcPr>
+            <w:tcW w:w="1386" w:type="dxa"/>
             <w:tcBorders>
               <w:top w:val="nil"/>
               <w:left w:val="nil"/>
@@ -1449,7 +1452,7 @@
         </w:tc>
         <w:tc>
           <w:tcPr>
-            <w:tcW w:w="1417" w:type="dxa"/>
+            <w:tcW w:w="1386" w:type="dxa"/>
             <w:vAlign w:val="center"/>
           </w:tcPr>
           <w:p>
@@ -1470,7 +1473,7 @@
         </w:tc>
         <w:tc>
           <w:tcPr>
-            <w:tcW w:w="1417" w:type="dxa"/>
+            <w:tcW w:w="1386" w:type="dxa"/>
             <w:vAlign w:val="center"/>
           </w:tcPr>
           <w:p>
@@ -1491,7 +1494,7 @@
         </w:tc>
         <w:tc>
           <w:tcPr>
-            <w:tcW w:w="1417" w:type="dxa"/>
+            <w:tcW w:w="1386" w:type="dxa"/>
             <w:vAlign w:val="center"/>
           </w:tcPr>
           <w:p>
@@ -1512,7 +1515,7 @@
         </w:tc>
         <w:tc>
           <w:tcPr>
-            <w:tcW w:w="1417" w:type="dxa"/>
+            <w:tcW w:w="1386" w:type="dxa"/>
             <w:vAlign w:val="center"/>
           </w:tcPr>
           <w:p>
@@ -1533,7 +1536,7 @@
         </w:tc>
         <w:tc>
           <w:tcPr>
-            <w:tcW w:w="1417" w:type="dxa"/>
+            <w:tcW w:w="1386" w:type="dxa"/>
             <w:vAlign w:val="center"/>
           </w:tcPr>
           <w:p>
@@ -1554,9 +1557,12 @@
         </w:tc>
       </w:tr>
       <w:tr>
-        <w:tc>
-          <w:tcPr>
-            <w:tcW w:w="1417" w:type="dxa"/>
+        <w:trPr>
+          <w:trHeight w:val="766"/>
+        </w:trPr>
+        <w:tc>
+          <w:tcPr>
+            <w:tcW w:w="1386" w:type="dxa"/>
             <w:vAlign w:val="center"/>
           </w:tcPr>
           <w:p>
@@ -1577,7 +1583,7 @@
         </w:tc>
         <w:tc>
           <w:tcPr>
-            <w:tcW w:w="1417" w:type="dxa"/>
+            <w:tcW w:w="1386" w:type="dxa"/>
             <w:vAlign w:val="center"/>
           </w:tcPr>
           <w:p>
@@ -1598,7 +1604,7 @@
         </w:tc>
         <w:tc>
           <w:tcPr>
-            <w:tcW w:w="1417" w:type="dxa"/>
+            <w:tcW w:w="1386" w:type="dxa"/>
             <w:vAlign w:val="center"/>
           </w:tcPr>
           <w:p>
@@ -1619,7 +1625,7 @@
         </w:tc>
         <w:tc>
           <w:tcPr>
-            <w:tcW w:w="1417" w:type="dxa"/>
+            <w:tcW w:w="1386" w:type="dxa"/>
             <w:vAlign w:val="center"/>
           </w:tcPr>
           <w:p>
@@ -1640,7 +1646,7 @@
         </w:tc>
         <w:tc>
           <w:tcPr>
-            <w:tcW w:w="1417" w:type="dxa"/>
+            <w:tcW w:w="1386" w:type="dxa"/>
             <w:vAlign w:val="center"/>
           </w:tcPr>
           <w:p>
@@ -1661,7 +1667,7 @@
         </w:tc>
         <w:tc>
           <w:tcPr>
-            <w:tcW w:w="1417" w:type="dxa"/>
+            <w:tcW w:w="1386" w:type="dxa"/>
             <w:vAlign w:val="center"/>
           </w:tcPr>
           <w:p>
@@ -1682,9 +1688,12 @@
         </w:tc>
       </w:tr>
       <w:tr>
-        <w:tc>
-          <w:tcPr>
-            <w:tcW w:w="1417" w:type="dxa"/>
+        <w:trPr>
+          <w:trHeight w:val="749"/>
+        </w:trPr>
+        <w:tc>
+          <w:tcPr>
+            <w:tcW w:w="1386" w:type="dxa"/>
             <w:vAlign w:val="center"/>
           </w:tcPr>
           <w:p>
@@ -1705,7 +1714,7 @@
         </w:tc>
         <w:tc>
           <w:tcPr>
-            <w:tcW w:w="1417" w:type="dxa"/>
+            <w:tcW w:w="1386" w:type="dxa"/>
             <w:vAlign w:val="center"/>
           </w:tcPr>
           <w:p>
@@ -1726,7 +1735,7 @@
         </w:tc>
         <w:tc>
           <w:tcPr>
-            <w:tcW w:w="1417" w:type="dxa"/>
+            <w:tcW w:w="1386" w:type="dxa"/>
             <w:vAlign w:val="center"/>
           </w:tcPr>
           <w:p>
@@ -1747,7 +1756,7 @@
         </w:tc>
         <w:tc>
           <w:tcPr>
-            <w:tcW w:w="1417" w:type="dxa"/>
+            <w:tcW w:w="1386" w:type="dxa"/>
             <w:vAlign w:val="center"/>
           </w:tcPr>
           <w:p>
@@ -1768,7 +1777,7 @@
         </w:tc>
         <w:tc>
           <w:tcPr>
-            <w:tcW w:w="1417" w:type="dxa"/>
+            <w:tcW w:w="1386" w:type="dxa"/>
             <w:vAlign w:val="center"/>
           </w:tcPr>
           <w:p>
@@ -1789,7 +1798,7 @@
         </w:tc>
         <w:tc>
           <w:tcPr>
-            <w:tcW w:w="1417" w:type="dxa"/>
+            <w:tcW w:w="1386" w:type="dxa"/>
             <w:vAlign w:val="center"/>
           </w:tcPr>
           <w:p>
@@ -1810,9 +1819,12 @@
         </w:tc>
       </w:tr>
       <w:tr>
-        <w:tc>
-          <w:tcPr>
-            <w:tcW w:w="1417" w:type="dxa"/>
+        <w:trPr>
+          <w:trHeight w:val="766"/>
+        </w:trPr>
+        <w:tc>
+          <w:tcPr>
+            <w:tcW w:w="1386" w:type="dxa"/>
             <w:vAlign w:val="center"/>
           </w:tcPr>
           <w:p>
@@ -1834,7 +1846,7 @@
         </w:tc>
         <w:tc>
           <w:tcPr>
-            <w:tcW w:w="1417" w:type="dxa"/>
+            <w:tcW w:w="1386" w:type="dxa"/>
             <w:vAlign w:val="center"/>
           </w:tcPr>
           <w:p>
@@ -1855,7 +1867,7 @@
         </w:tc>
         <w:tc>
           <w:tcPr>
-            <w:tcW w:w="1417" w:type="dxa"/>
+            <w:tcW w:w="1386" w:type="dxa"/>
             <w:vAlign w:val="center"/>
           </w:tcPr>
           <w:p>
@@ -1876,7 +1888,7 @@
         </w:tc>
         <w:tc>
           <w:tcPr>
-            <w:tcW w:w="1417" w:type="dxa"/>
+            <w:tcW w:w="1386" w:type="dxa"/>
             <w:vAlign w:val="center"/>
           </w:tcPr>
           <w:p>
@@ -1897,7 +1909,7 @@
         </w:tc>
         <w:tc>
           <w:tcPr>
-            <w:tcW w:w="1417" w:type="dxa"/>
+            <w:tcW w:w="1386" w:type="dxa"/>
             <w:vAlign w:val="center"/>
           </w:tcPr>
           <w:p>
@@ -1918,7 +1930,7 @@
         </w:tc>
         <w:tc>
           <w:tcPr>
-            <w:tcW w:w="1417" w:type="dxa"/>
+            <w:tcW w:w="1386" w:type="dxa"/>
             <w:vAlign w:val="center"/>
           </w:tcPr>
           <w:p>
@@ -1939,9 +1951,12 @@
         </w:tc>
       </w:tr>
       <w:tr>
-        <w:tc>
-          <w:tcPr>
-            <w:tcW w:w="1417" w:type="dxa"/>
+        <w:trPr>
+          <w:trHeight w:val="374"/>
+        </w:trPr>
+        <w:tc>
+          <w:tcPr>
+            <w:tcW w:w="1386" w:type="dxa"/>
             <w:vAlign w:val="center"/>
           </w:tcPr>
           <w:p>
@@ -1962,7 +1977,7 @@
         </w:tc>
         <w:tc>
           <w:tcPr>
-            <w:tcW w:w="1417" w:type="dxa"/>
+            <w:tcW w:w="1386" w:type="dxa"/>
             <w:vAlign w:val="center"/>
           </w:tcPr>
           <w:p>
@@ -1983,7 +1998,7 @@
         </w:tc>
         <w:tc>
           <w:tcPr>
-            <w:tcW w:w="1417" w:type="dxa"/>
+            <w:tcW w:w="1386" w:type="dxa"/>
             <w:vAlign w:val="center"/>
           </w:tcPr>
           <w:p>
@@ -2004,7 +2019,7 @@
         </w:tc>
         <w:tc>
           <w:tcPr>
-            <w:tcW w:w="1417" w:type="dxa"/>
+            <w:tcW w:w="1386" w:type="dxa"/>
             <w:vAlign w:val="center"/>
           </w:tcPr>
           <w:p>
@@ -2025,7 +2040,7 @@
         </w:tc>
         <w:tc>
           <w:tcPr>
-            <w:tcW w:w="1417" w:type="dxa"/>
+            <w:tcW w:w="1386" w:type="dxa"/>
             <w:vAlign w:val="center"/>
           </w:tcPr>
           <w:p>
@@ -2046,7 +2061,7 @@
         </w:tc>
         <w:tc>
           <w:tcPr>
-            <w:tcW w:w="1417" w:type="dxa"/>
+            <w:tcW w:w="1386" w:type="dxa"/>
             <w:vAlign w:val="center"/>
           </w:tcPr>
           <w:p>
@@ -2067,9 +2082,12 @@
         </w:tc>
       </w:tr>
       <w:tr>
-        <w:tc>
-          <w:tcPr>
-            <w:tcW w:w="1417" w:type="dxa"/>
+        <w:trPr>
+          <w:trHeight w:val="374"/>
+        </w:trPr>
+        <w:tc>
+          <w:tcPr>
+            <w:tcW w:w="1386" w:type="dxa"/>
             <w:vAlign w:val="center"/>
           </w:tcPr>
           <w:p>
@@ -2090,7 +2108,7 @@
         </w:tc>
         <w:tc>
           <w:tcPr>
-            <w:tcW w:w="1417" w:type="dxa"/>
+            <w:tcW w:w="1386" w:type="dxa"/>
             <w:vAlign w:val="center"/>
           </w:tcPr>
           <w:p>
@@ -2111,7 +2129,7 @@
         </w:tc>
         <w:tc>
           <w:tcPr>
-            <w:tcW w:w="1417" w:type="dxa"/>
+            <w:tcW w:w="1386" w:type="dxa"/>
             <w:vAlign w:val="center"/>
           </w:tcPr>
           <w:p>
@@ -2132,7 +2150,7 @@
         </w:tc>
         <w:tc>
           <w:tcPr>
-            <w:tcW w:w="1417" w:type="dxa"/>
+            <w:tcW w:w="1386" w:type="dxa"/>
             <w:vAlign w:val="center"/>
           </w:tcPr>
           <w:p>
@@ -2153,7 +2171,7 @@
         </w:tc>
         <w:tc>
           <w:tcPr>
-            <w:tcW w:w="1417" w:type="dxa"/>
+            <w:tcW w:w="1386" w:type="dxa"/>
             <w:vAlign w:val="center"/>
           </w:tcPr>
           <w:p>
@@ -2174,7 +2192,7 @@
         </w:tc>
         <w:tc>
           <w:tcPr>
-            <w:tcW w:w="1417" w:type="dxa"/>
+            <w:tcW w:w="1386" w:type="dxa"/>
             <w:vAlign w:val="center"/>
           </w:tcPr>
           <w:p>
@@ -2195,9 +2213,12 @@
         </w:tc>
       </w:tr>
       <w:tr>
-        <w:tc>
-          <w:tcPr>
-            <w:tcW w:w="1417" w:type="dxa"/>
+        <w:trPr>
+          <w:trHeight w:val="210"/>
+        </w:trPr>
+        <w:tc>
+          <w:tcPr>
+            <w:tcW w:w="1386" w:type="dxa"/>
             <w:vAlign w:val="center"/>
           </w:tcPr>
           <w:p>
@@ -2218,7 +2239,7 @@
         </w:tc>
         <w:tc>
           <w:tcPr>
-            <w:tcW w:w="1417" w:type="dxa"/>
+            <w:tcW w:w="1386" w:type="dxa"/>
             <w:vAlign w:val="center"/>
           </w:tcPr>
           <w:p>
@@ -2239,7 +2260,7 @@
         </w:tc>
         <w:tc>
           <w:tcPr>
-            <w:tcW w:w="1417" w:type="dxa"/>
+            <w:tcW w:w="1386" w:type="dxa"/>
             <w:vAlign w:val="center"/>
           </w:tcPr>
           <w:p>
@@ -2260,7 +2281,7 @@
         </w:tc>
         <w:tc>
           <w:tcPr>
-            <w:tcW w:w="1417" w:type="dxa"/>
+            <w:tcW w:w="1386" w:type="dxa"/>
             <w:vAlign w:val="center"/>
           </w:tcPr>
           <w:p>
@@ -2281,7 +2302,7 @@
         </w:tc>
         <w:tc>
           <w:tcPr>
-            <w:tcW w:w="1417" w:type="dxa"/>
+            <w:tcW w:w="1386" w:type="dxa"/>
             <w:vAlign w:val="center"/>
           </w:tcPr>
           <w:p>
@@ -2302,7 +2323,7 @@
         </w:tc>
         <w:tc>
           <w:tcPr>
-            <w:tcW w:w="1417" w:type="dxa"/>
+            <w:tcW w:w="1386" w:type="dxa"/>
             <w:vAlign w:val="center"/>
           </w:tcPr>
           <w:p>
@@ -2323,9 +2344,12 @@
         </w:tc>
       </w:tr>
       <w:tr>
-        <w:tc>
-          <w:tcPr>
-            <w:tcW w:w="1417" w:type="dxa"/>
+        <w:trPr>
+          <w:trHeight w:val="150"/>
+        </w:trPr>
+        <w:tc>
+          <w:tcPr>
+            <w:tcW w:w="1386" w:type="dxa"/>
             <w:vAlign w:val="center"/>
           </w:tcPr>
           <w:p>
@@ -2346,7 +2370,7 @@
         </w:tc>
         <w:tc>
           <w:tcPr>
-            <w:tcW w:w="1417" w:type="dxa"/>
+            <w:tcW w:w="1386" w:type="dxa"/>
             <w:vAlign w:val="center"/>
           </w:tcPr>
           <w:p>
@@ -2367,7 +2391,7 @@
         </w:tc>
         <w:tc>
           <w:tcPr>
-            <w:tcW w:w="1417" w:type="dxa"/>
+            <w:tcW w:w="1386" w:type="dxa"/>
             <w:vAlign w:val="center"/>
           </w:tcPr>
           <w:p>
@@ -2388,7 +2412,7 @@
         </w:tc>
         <w:tc>
           <w:tcPr>
-            <w:tcW w:w="1417" w:type="dxa"/>
+            <w:tcW w:w="1386" w:type="dxa"/>
             <w:vAlign w:val="center"/>
           </w:tcPr>
           <w:p>
@@ -2409,7 +2433,7 @@
         </w:tc>
         <w:tc>
           <w:tcPr>
-            <w:tcW w:w="1417" w:type="dxa"/>
+            <w:tcW w:w="1386" w:type="dxa"/>
             <w:vAlign w:val="center"/>
           </w:tcPr>
           <w:p>
@@ -2430,7 +2454,1005 @@
         </w:tc>
         <w:tc>
           <w:tcPr>
-            <w:tcW w:w="1417" w:type="dxa"/>
+            <w:tcW w:w="1386" w:type="dxa"/>
+            <w:vAlign w:val="center"/>
+          </w:tcPr>
+          <w:p>
+            <w:pPr>
+              <w:spacing w:line="276" w:lineRule="auto"/>
+              <w:jc w:val="center"/>
+              <w:rPr>
+                <w:sz w:val="24"/>
+              </w:rPr>
+            </w:pPr>
+            <w:r>
+              <w:rPr>
+                <w:sz w:val="24"/>
+              </w:rPr>
+              <w:t>-</w:t>
+            </w:r>
+          </w:p>
+        </w:tc>
+      </w:tr>
+      <w:tr>
+        <w:trPr>
+          <w:trHeight w:val="457"/>
+        </w:trPr>
+        <w:tc>
+          <w:tcPr>
+            <w:tcW w:w="8316" w:type="dxa"/>
+            <w:gridSpan w:val="6"/>
+            <w:vAlign w:val="center"/>
+          </w:tcPr>
+          <w:p>
+            <w:pPr>
+              <w:spacing w:line="276" w:lineRule="auto"/>
+              <w:jc w:val="center"/>
+              <w:rPr>
+                <w:sz w:val="24"/>
+              </w:rPr>
+            </w:pPr>
+          </w:p>
+          <w:p>
+            <w:pPr>
+              <w:spacing w:line="276" w:lineRule="auto"/>
+              <w:jc w:val="center"/>
+              <w:rPr>
+                <w:sz w:val="24"/>
+              </w:rPr>
+            </w:pPr>
+            <w:r>
+              <w:rPr>
+                <w:sz w:val="24"/>
+              </w:rPr>
+              <w:t xml:space="preserve">Cronograma </w:t>
+            </w:r>
+            <w:proofErr w:type="spellStart"/>
+            <w:r>
+              <w:rPr>
+                <w:sz w:val="24"/>
+              </w:rPr>
+              <w:t>Backend</w:t>
+            </w:r>
+            <w:proofErr w:type="spellEnd"/>
+          </w:p>
+          <w:p>
+            <w:pPr>
+              <w:spacing w:line="276" w:lineRule="auto"/>
+              <w:jc w:val="center"/>
+              <w:rPr>
+                <w:sz w:val="24"/>
+              </w:rPr>
+            </w:pPr>
+          </w:p>
+          <w:p>
+            <w:pPr>
+              <w:spacing w:line="276" w:lineRule="auto"/>
+              <w:jc w:val="center"/>
+              <w:rPr>
+                <w:sz w:val="24"/>
+              </w:rPr>
+            </w:pPr>
+          </w:p>
+          <w:p>
+            <w:pPr>
+              <w:spacing w:line="276" w:lineRule="auto"/>
+              <w:jc w:val="center"/>
+              <w:rPr>
+                <w:sz w:val="24"/>
+              </w:rPr>
+            </w:pPr>
+          </w:p>
+        </w:tc>
+      </w:tr>
+      <w:tr>
+        <w:trPr>
+          <w:trHeight w:val="142"/>
+        </w:trPr>
+        <w:tc>
+          <w:tcPr>
+            <w:tcW w:w="1386" w:type="dxa"/>
+            <w:vAlign w:val="center"/>
+          </w:tcPr>
+          <w:p>
+            <w:pPr>
+              <w:spacing w:line="276" w:lineRule="auto"/>
+              <w:jc w:val="center"/>
+              <w:rPr>
+                <w:sz w:val="24"/>
+              </w:rPr>
+            </w:pPr>
+            <w:r>
+              <w:rPr>
+                <w:sz w:val="24"/>
+              </w:rPr>
+              <w:t>Dias</w:t>
+            </w:r>
+          </w:p>
+        </w:tc>
+        <w:tc>
+          <w:tcPr>
+            <w:tcW w:w="1386" w:type="dxa"/>
+            <w:vAlign w:val="center"/>
+          </w:tcPr>
+          <w:p>
+            <w:pPr>
+              <w:spacing w:line="276" w:lineRule="auto"/>
+              <w:jc w:val="center"/>
+              <w:rPr>
+                <w:sz w:val="24"/>
+              </w:rPr>
+            </w:pPr>
+            <w:r>
+              <w:rPr>
+                <w:sz w:val="24"/>
+              </w:rPr>
+              <w:t>1</w:t>
+            </w:r>
+          </w:p>
+        </w:tc>
+        <w:tc>
+          <w:tcPr>
+            <w:tcW w:w="1386" w:type="dxa"/>
+            <w:vAlign w:val="center"/>
+          </w:tcPr>
+          <w:p>
+            <w:pPr>
+              <w:spacing w:line="276" w:lineRule="auto"/>
+              <w:jc w:val="center"/>
+              <w:rPr>
+                <w:sz w:val="24"/>
+              </w:rPr>
+            </w:pPr>
+            <w:r>
+              <w:rPr>
+                <w:sz w:val="24"/>
+              </w:rPr>
+              <w:t>2</w:t>
+            </w:r>
+          </w:p>
+        </w:tc>
+        <w:tc>
+          <w:tcPr>
+            <w:tcW w:w="1386" w:type="dxa"/>
+            <w:vAlign w:val="center"/>
+          </w:tcPr>
+          <w:p>
+            <w:pPr>
+              <w:spacing w:line="276" w:lineRule="auto"/>
+              <w:jc w:val="center"/>
+              <w:rPr>
+                <w:sz w:val="24"/>
+              </w:rPr>
+            </w:pPr>
+            <w:r>
+              <w:rPr>
+                <w:sz w:val="24"/>
+              </w:rPr>
+              <w:t>3</w:t>
+            </w:r>
+          </w:p>
+        </w:tc>
+        <w:tc>
+          <w:tcPr>
+            <w:tcW w:w="1386" w:type="dxa"/>
+            <w:vAlign w:val="center"/>
+          </w:tcPr>
+          <w:p>
+            <w:pPr>
+              <w:spacing w:line="276" w:lineRule="auto"/>
+              <w:jc w:val="center"/>
+              <w:rPr>
+                <w:sz w:val="24"/>
+              </w:rPr>
+            </w:pPr>
+            <w:r>
+              <w:rPr>
+                <w:sz w:val="24"/>
+              </w:rPr>
+              <w:t>4</w:t>
+            </w:r>
+          </w:p>
+        </w:tc>
+        <w:tc>
+          <w:tcPr>
+            <w:tcW w:w="1386" w:type="dxa"/>
+            <w:vAlign w:val="center"/>
+          </w:tcPr>
+          <w:p>
+            <w:pPr>
+              <w:spacing w:line="276" w:lineRule="auto"/>
+              <w:jc w:val="center"/>
+              <w:rPr>
+                <w:sz w:val="24"/>
+              </w:rPr>
+            </w:pPr>
+            <w:r>
+              <w:rPr>
+                <w:sz w:val="24"/>
+              </w:rPr>
+              <w:t>5</w:t>
+            </w:r>
+          </w:p>
+        </w:tc>
+      </w:tr>
+      <w:tr>
+        <w:trPr>
+          <w:trHeight w:val="210"/>
+        </w:trPr>
+        <w:tc>
+          <w:tcPr>
+            <w:tcW w:w="1386" w:type="dxa"/>
+            <w:vAlign w:val="center"/>
+          </w:tcPr>
+          <w:p>
+            <w:pPr>
+              <w:spacing w:line="276" w:lineRule="auto"/>
+              <w:jc w:val="center"/>
+              <w:rPr>
+                <w:sz w:val="24"/>
+              </w:rPr>
+            </w:pPr>
+            <w:proofErr w:type="spellStart"/>
+            <w:r>
+              <w:rPr>
+                <w:sz w:val="24"/>
+              </w:rPr>
+              <w:t>Trello</w:t>
+            </w:r>
+            <w:proofErr w:type="spellEnd"/>
+          </w:p>
+        </w:tc>
+        <w:tc>
+          <w:tcPr>
+            <w:tcW w:w="1386" w:type="dxa"/>
+            <w:vAlign w:val="center"/>
+          </w:tcPr>
+          <w:p>
+            <w:pPr>
+              <w:spacing w:line="276" w:lineRule="auto"/>
+              <w:jc w:val="center"/>
+              <w:rPr>
+                <w:sz w:val="24"/>
+              </w:rPr>
+            </w:pPr>
+            <w:r>
+              <w:rPr>
+                <w:sz w:val="24"/>
+              </w:rPr>
+              <w:t>x</w:t>
+            </w:r>
+          </w:p>
+        </w:tc>
+        <w:tc>
+          <w:tcPr>
+            <w:tcW w:w="1386" w:type="dxa"/>
+            <w:vAlign w:val="center"/>
+          </w:tcPr>
+          <w:p>
+            <w:pPr>
+              <w:spacing w:line="276" w:lineRule="auto"/>
+              <w:jc w:val="center"/>
+              <w:rPr>
+                <w:sz w:val="24"/>
+              </w:rPr>
+            </w:pPr>
+            <w:r>
+              <w:rPr>
+                <w:sz w:val="24"/>
+              </w:rPr>
+              <w:t>-</w:t>
+            </w:r>
+          </w:p>
+        </w:tc>
+        <w:tc>
+          <w:tcPr>
+            <w:tcW w:w="1386" w:type="dxa"/>
+            <w:vAlign w:val="center"/>
+          </w:tcPr>
+          <w:p>
+            <w:pPr>
+              <w:spacing w:line="276" w:lineRule="auto"/>
+              <w:jc w:val="center"/>
+              <w:rPr>
+                <w:sz w:val="24"/>
+              </w:rPr>
+            </w:pPr>
+            <w:r>
+              <w:rPr>
+                <w:sz w:val="24"/>
+              </w:rPr>
+              <w:t>-</w:t>
+            </w:r>
+          </w:p>
+        </w:tc>
+        <w:tc>
+          <w:tcPr>
+            <w:tcW w:w="1386" w:type="dxa"/>
+            <w:vAlign w:val="center"/>
+          </w:tcPr>
+          <w:p>
+            <w:pPr>
+              <w:spacing w:line="276" w:lineRule="auto"/>
+              <w:jc w:val="center"/>
+              <w:rPr>
+                <w:sz w:val="24"/>
+              </w:rPr>
+            </w:pPr>
+            <w:r>
+              <w:rPr>
+                <w:sz w:val="24"/>
+              </w:rPr>
+              <w:t>-</w:t>
+            </w:r>
+          </w:p>
+        </w:tc>
+        <w:tc>
+          <w:tcPr>
+            <w:tcW w:w="1386" w:type="dxa"/>
+            <w:vAlign w:val="center"/>
+          </w:tcPr>
+          <w:p>
+            <w:pPr>
+              <w:spacing w:line="276" w:lineRule="auto"/>
+              <w:jc w:val="center"/>
+              <w:rPr>
+                <w:sz w:val="24"/>
+              </w:rPr>
+            </w:pPr>
+            <w:r>
+              <w:rPr>
+                <w:sz w:val="24"/>
+              </w:rPr>
+              <w:t>-</w:t>
+            </w:r>
+          </w:p>
+        </w:tc>
+      </w:tr>
+      <w:tr>
+        <w:trPr>
+          <w:trHeight w:val="142"/>
+        </w:trPr>
+        <w:tc>
+          <w:tcPr>
+            <w:tcW w:w="1386" w:type="dxa"/>
+            <w:vAlign w:val="center"/>
+          </w:tcPr>
+          <w:p>
+            <w:pPr>
+              <w:spacing w:line="276" w:lineRule="auto"/>
+              <w:jc w:val="center"/>
+              <w:rPr>
+                <w:sz w:val="24"/>
+              </w:rPr>
+            </w:pPr>
+            <w:proofErr w:type="spellStart"/>
+            <w:r>
+              <w:rPr>
+                <w:sz w:val="24"/>
+              </w:rPr>
+              <w:t>Scaffolder</w:t>
+            </w:r>
+            <w:proofErr w:type="spellEnd"/>
+          </w:p>
+        </w:tc>
+        <w:tc>
+          <w:tcPr>
+            <w:tcW w:w="1386" w:type="dxa"/>
+            <w:vAlign w:val="center"/>
+          </w:tcPr>
+          <w:p>
+            <w:pPr>
+              <w:spacing w:line="276" w:lineRule="auto"/>
+              <w:jc w:val="center"/>
+              <w:rPr>
+                <w:sz w:val="24"/>
+              </w:rPr>
+            </w:pPr>
+            <w:r>
+              <w:rPr>
+                <w:sz w:val="24"/>
+              </w:rPr>
+              <w:t>x</w:t>
+            </w:r>
+          </w:p>
+        </w:tc>
+        <w:tc>
+          <w:tcPr>
+            <w:tcW w:w="1386" w:type="dxa"/>
+            <w:vAlign w:val="center"/>
+          </w:tcPr>
+          <w:p>
+            <w:pPr>
+              <w:spacing w:line="276" w:lineRule="auto"/>
+              <w:jc w:val="center"/>
+              <w:rPr>
+                <w:sz w:val="24"/>
+              </w:rPr>
+            </w:pPr>
+            <w:r>
+              <w:rPr>
+                <w:sz w:val="24"/>
+              </w:rPr>
+              <w:t>-</w:t>
+            </w:r>
+          </w:p>
+        </w:tc>
+        <w:tc>
+          <w:tcPr>
+            <w:tcW w:w="1386" w:type="dxa"/>
+            <w:vAlign w:val="center"/>
+          </w:tcPr>
+          <w:p>
+            <w:pPr>
+              <w:spacing w:line="276" w:lineRule="auto"/>
+              <w:jc w:val="center"/>
+              <w:rPr>
+                <w:sz w:val="24"/>
+              </w:rPr>
+            </w:pPr>
+            <w:r>
+              <w:rPr>
+                <w:sz w:val="24"/>
+              </w:rPr>
+              <w:t>-</w:t>
+            </w:r>
+          </w:p>
+        </w:tc>
+        <w:tc>
+          <w:tcPr>
+            <w:tcW w:w="1386" w:type="dxa"/>
+            <w:vAlign w:val="center"/>
+          </w:tcPr>
+          <w:p>
+            <w:pPr>
+              <w:spacing w:line="276" w:lineRule="auto"/>
+              <w:jc w:val="center"/>
+              <w:rPr>
+                <w:sz w:val="24"/>
+              </w:rPr>
+            </w:pPr>
+            <w:r>
+              <w:rPr>
+                <w:sz w:val="24"/>
+              </w:rPr>
+              <w:t>-</w:t>
+            </w:r>
+          </w:p>
+        </w:tc>
+        <w:tc>
+          <w:tcPr>
+            <w:tcW w:w="1386" w:type="dxa"/>
+            <w:vAlign w:val="center"/>
+          </w:tcPr>
+          <w:p>
+            <w:pPr>
+              <w:spacing w:line="276" w:lineRule="auto"/>
+              <w:jc w:val="center"/>
+              <w:rPr>
+                <w:sz w:val="24"/>
+              </w:rPr>
+            </w:pPr>
+            <w:r>
+              <w:rPr>
+                <w:sz w:val="24"/>
+              </w:rPr>
+              <w:t>-</w:t>
+            </w:r>
+          </w:p>
+        </w:tc>
+      </w:tr>
+      <w:tr>
+        <w:trPr>
+          <w:trHeight w:val="165"/>
+        </w:trPr>
+        <w:tc>
+          <w:tcPr>
+            <w:tcW w:w="1386" w:type="dxa"/>
+            <w:vAlign w:val="center"/>
+          </w:tcPr>
+          <w:p>
+            <w:pPr>
+              <w:spacing w:line="276" w:lineRule="auto"/>
+              <w:jc w:val="center"/>
+              <w:rPr>
+                <w:sz w:val="24"/>
+              </w:rPr>
+            </w:pPr>
+            <w:proofErr w:type="spellStart"/>
+            <w:r>
+              <w:rPr>
+                <w:sz w:val="24"/>
+              </w:rPr>
+              <w:t>Domains</w:t>
+            </w:r>
+            <w:proofErr w:type="spellEnd"/>
+          </w:p>
+        </w:tc>
+        <w:tc>
+          <w:tcPr>
+            <w:tcW w:w="1386" w:type="dxa"/>
+            <w:vAlign w:val="center"/>
+          </w:tcPr>
+          <w:p>
+            <w:pPr>
+              <w:spacing w:line="276" w:lineRule="auto"/>
+              <w:jc w:val="center"/>
+              <w:rPr>
+                <w:sz w:val="24"/>
+              </w:rPr>
+            </w:pPr>
+            <w:r>
+              <w:rPr>
+                <w:sz w:val="24"/>
+              </w:rPr>
+              <w:t>x</w:t>
+            </w:r>
+          </w:p>
+        </w:tc>
+        <w:tc>
+          <w:tcPr>
+            <w:tcW w:w="1386" w:type="dxa"/>
+            <w:vAlign w:val="center"/>
+          </w:tcPr>
+          <w:p>
+            <w:pPr>
+              <w:spacing w:line="276" w:lineRule="auto"/>
+              <w:jc w:val="center"/>
+              <w:rPr>
+                <w:sz w:val="24"/>
+              </w:rPr>
+            </w:pPr>
+            <w:r>
+              <w:rPr>
+                <w:sz w:val="24"/>
+              </w:rPr>
+              <w:t>-</w:t>
+            </w:r>
+          </w:p>
+        </w:tc>
+        <w:tc>
+          <w:tcPr>
+            <w:tcW w:w="1386" w:type="dxa"/>
+            <w:vAlign w:val="center"/>
+          </w:tcPr>
+          <w:p>
+            <w:pPr>
+              <w:spacing w:line="276" w:lineRule="auto"/>
+              <w:jc w:val="center"/>
+              <w:rPr>
+                <w:sz w:val="24"/>
+              </w:rPr>
+            </w:pPr>
+            <w:r>
+              <w:rPr>
+                <w:sz w:val="24"/>
+              </w:rPr>
+              <w:t>-</w:t>
+            </w:r>
+          </w:p>
+        </w:tc>
+        <w:tc>
+          <w:tcPr>
+            <w:tcW w:w="1386" w:type="dxa"/>
+            <w:vAlign w:val="center"/>
+          </w:tcPr>
+          <w:p>
+            <w:pPr>
+              <w:spacing w:line="276" w:lineRule="auto"/>
+              <w:jc w:val="center"/>
+              <w:rPr>
+                <w:sz w:val="24"/>
+              </w:rPr>
+            </w:pPr>
+            <w:r>
+              <w:rPr>
+                <w:sz w:val="24"/>
+              </w:rPr>
+              <w:t>-</w:t>
+            </w:r>
+          </w:p>
+        </w:tc>
+        <w:tc>
+          <w:tcPr>
+            <w:tcW w:w="1386" w:type="dxa"/>
+            <w:vAlign w:val="center"/>
+          </w:tcPr>
+          <w:p>
+            <w:pPr>
+              <w:spacing w:line="276" w:lineRule="auto"/>
+              <w:jc w:val="center"/>
+              <w:rPr>
+                <w:sz w:val="24"/>
+              </w:rPr>
+            </w:pPr>
+            <w:r>
+              <w:rPr>
+                <w:sz w:val="24"/>
+              </w:rPr>
+              <w:t>-</w:t>
+            </w:r>
+          </w:p>
+        </w:tc>
+      </w:tr>
+      <w:tr>
+        <w:trPr>
+          <w:trHeight w:val="135"/>
+        </w:trPr>
+        <w:tc>
+          <w:tcPr>
+            <w:tcW w:w="1386" w:type="dxa"/>
+            <w:vAlign w:val="center"/>
+          </w:tcPr>
+          <w:p>
+            <w:pPr>
+              <w:spacing w:line="276" w:lineRule="auto"/>
+              <w:jc w:val="center"/>
+              <w:rPr>
+                <w:sz w:val="24"/>
+              </w:rPr>
+            </w:pPr>
+            <w:r>
+              <w:rPr>
+                <w:sz w:val="24"/>
+              </w:rPr>
+              <w:t>Interfaces</w:t>
+            </w:r>
+          </w:p>
+        </w:tc>
+        <w:tc>
+          <w:tcPr>
+            <w:tcW w:w="1386" w:type="dxa"/>
+            <w:vAlign w:val="center"/>
+          </w:tcPr>
+          <w:p>
+            <w:pPr>
+              <w:spacing w:line="276" w:lineRule="auto"/>
+              <w:jc w:val="center"/>
+              <w:rPr>
+                <w:sz w:val="24"/>
+              </w:rPr>
+            </w:pPr>
+            <w:r>
+              <w:rPr>
+                <w:sz w:val="24"/>
+              </w:rPr>
+              <w:t>-</w:t>
+            </w:r>
+          </w:p>
+        </w:tc>
+        <w:tc>
+          <w:tcPr>
+            <w:tcW w:w="1386" w:type="dxa"/>
+            <w:vAlign w:val="center"/>
+          </w:tcPr>
+          <w:p>
+            <w:pPr>
+              <w:spacing w:line="276" w:lineRule="auto"/>
+              <w:jc w:val="center"/>
+              <w:rPr>
+                <w:sz w:val="24"/>
+              </w:rPr>
+            </w:pPr>
+            <w:r>
+              <w:rPr>
+                <w:sz w:val="24"/>
+              </w:rPr>
+              <w:t>x</w:t>
+            </w:r>
+          </w:p>
+        </w:tc>
+        <w:tc>
+          <w:tcPr>
+            <w:tcW w:w="1386" w:type="dxa"/>
+            <w:vAlign w:val="center"/>
+          </w:tcPr>
+          <w:p>
+            <w:pPr>
+              <w:spacing w:line="276" w:lineRule="auto"/>
+              <w:jc w:val="center"/>
+              <w:rPr>
+                <w:sz w:val="24"/>
+              </w:rPr>
+            </w:pPr>
+            <w:r>
+              <w:rPr>
+                <w:sz w:val="24"/>
+              </w:rPr>
+              <w:t>-</w:t>
+            </w:r>
+          </w:p>
+        </w:tc>
+        <w:tc>
+          <w:tcPr>
+            <w:tcW w:w="1386" w:type="dxa"/>
+            <w:vAlign w:val="center"/>
+          </w:tcPr>
+          <w:p>
+            <w:pPr>
+              <w:spacing w:line="276" w:lineRule="auto"/>
+              <w:jc w:val="center"/>
+              <w:rPr>
+                <w:sz w:val="24"/>
+              </w:rPr>
+            </w:pPr>
+            <w:r>
+              <w:rPr>
+                <w:sz w:val="24"/>
+              </w:rPr>
+              <w:t>-</w:t>
+            </w:r>
+          </w:p>
+        </w:tc>
+        <w:tc>
+          <w:tcPr>
+            <w:tcW w:w="1386" w:type="dxa"/>
+            <w:vAlign w:val="center"/>
+          </w:tcPr>
+          <w:p>
+            <w:pPr>
+              <w:spacing w:line="276" w:lineRule="auto"/>
+              <w:jc w:val="center"/>
+              <w:rPr>
+                <w:sz w:val="24"/>
+              </w:rPr>
+            </w:pPr>
+            <w:r>
+              <w:rPr>
+                <w:sz w:val="24"/>
+              </w:rPr>
+              <w:t>-</w:t>
+            </w:r>
+          </w:p>
+        </w:tc>
+      </w:tr>
+      <w:tr>
+        <w:trPr>
+          <w:trHeight w:val="165"/>
+        </w:trPr>
+        <w:tc>
+          <w:tcPr>
+            <w:tcW w:w="1386" w:type="dxa"/>
+            <w:vAlign w:val="center"/>
+          </w:tcPr>
+          <w:p>
+            <w:pPr>
+              <w:spacing w:line="276" w:lineRule="auto"/>
+              <w:jc w:val="center"/>
+              <w:rPr>
+                <w:sz w:val="24"/>
+              </w:rPr>
+            </w:pPr>
+            <w:proofErr w:type="spellStart"/>
+            <w:r>
+              <w:rPr>
+                <w:sz w:val="24"/>
+              </w:rPr>
+              <w:t>Repositories</w:t>
+            </w:r>
+            <w:proofErr w:type="spellEnd"/>
+          </w:p>
+        </w:tc>
+        <w:tc>
+          <w:tcPr>
+            <w:tcW w:w="1386" w:type="dxa"/>
+            <w:vAlign w:val="center"/>
+          </w:tcPr>
+          <w:p>
+            <w:pPr>
+              <w:spacing w:line="276" w:lineRule="auto"/>
+              <w:jc w:val="center"/>
+              <w:rPr>
+                <w:sz w:val="24"/>
+              </w:rPr>
+            </w:pPr>
+            <w:r>
+              <w:rPr>
+                <w:sz w:val="24"/>
+              </w:rPr>
+              <w:t>-</w:t>
+            </w:r>
+          </w:p>
+        </w:tc>
+        <w:tc>
+          <w:tcPr>
+            <w:tcW w:w="1386" w:type="dxa"/>
+            <w:vAlign w:val="center"/>
+          </w:tcPr>
+          <w:p>
+            <w:pPr>
+              <w:spacing w:line="276" w:lineRule="auto"/>
+              <w:jc w:val="center"/>
+              <w:rPr>
+                <w:sz w:val="24"/>
+              </w:rPr>
+            </w:pPr>
+            <w:r>
+              <w:rPr>
+                <w:sz w:val="24"/>
+              </w:rPr>
+              <w:t>-</w:t>
+            </w:r>
+          </w:p>
+        </w:tc>
+        <w:tc>
+          <w:tcPr>
+            <w:tcW w:w="1386" w:type="dxa"/>
+            <w:vAlign w:val="center"/>
+          </w:tcPr>
+          <w:p>
+            <w:pPr>
+              <w:spacing w:line="276" w:lineRule="auto"/>
+              <w:jc w:val="center"/>
+              <w:rPr>
+                <w:sz w:val="24"/>
+              </w:rPr>
+            </w:pPr>
+            <w:r>
+              <w:rPr>
+                <w:sz w:val="24"/>
+              </w:rPr>
+              <w:t>x</w:t>
+            </w:r>
+          </w:p>
+        </w:tc>
+        <w:tc>
+          <w:tcPr>
+            <w:tcW w:w="1386" w:type="dxa"/>
+            <w:vAlign w:val="center"/>
+          </w:tcPr>
+          <w:p>
+            <w:pPr>
+              <w:spacing w:line="276" w:lineRule="auto"/>
+              <w:jc w:val="center"/>
+              <w:rPr>
+                <w:sz w:val="24"/>
+              </w:rPr>
+            </w:pPr>
+            <w:r>
+              <w:rPr>
+                <w:sz w:val="24"/>
+              </w:rPr>
+              <w:t>-</w:t>
+            </w:r>
+          </w:p>
+        </w:tc>
+        <w:tc>
+          <w:tcPr>
+            <w:tcW w:w="1386" w:type="dxa"/>
+            <w:vAlign w:val="center"/>
+          </w:tcPr>
+          <w:p>
+            <w:pPr>
+              <w:spacing w:line="276" w:lineRule="auto"/>
+              <w:jc w:val="center"/>
+              <w:rPr>
+                <w:sz w:val="24"/>
+              </w:rPr>
+            </w:pPr>
+            <w:r>
+              <w:rPr>
+                <w:sz w:val="24"/>
+              </w:rPr>
+              <w:t>-</w:t>
+            </w:r>
+          </w:p>
+        </w:tc>
+      </w:tr>
+      <w:tr>
+        <w:trPr>
+          <w:trHeight w:val="157"/>
+        </w:trPr>
+        <w:tc>
+          <w:tcPr>
+            <w:tcW w:w="1386" w:type="dxa"/>
+            <w:vAlign w:val="center"/>
+          </w:tcPr>
+          <w:p>
+            <w:pPr>
+              <w:spacing w:line="276" w:lineRule="auto"/>
+              <w:jc w:val="center"/>
+              <w:rPr>
+                <w:sz w:val="24"/>
+              </w:rPr>
+            </w:pPr>
+            <w:proofErr w:type="spellStart"/>
+            <w:r>
+              <w:rPr>
+                <w:sz w:val="24"/>
+              </w:rPr>
+              <w:t>Controllers</w:t>
+            </w:r>
+            <w:proofErr w:type="spellEnd"/>
+          </w:p>
+        </w:tc>
+        <w:tc>
+          <w:tcPr>
+            <w:tcW w:w="1386" w:type="dxa"/>
+            <w:vAlign w:val="center"/>
+          </w:tcPr>
+          <w:p>
+            <w:pPr>
+              <w:spacing w:line="276" w:lineRule="auto"/>
+              <w:jc w:val="center"/>
+              <w:rPr>
+                <w:sz w:val="24"/>
+              </w:rPr>
+            </w:pPr>
+            <w:r>
+              <w:rPr>
+                <w:sz w:val="24"/>
+              </w:rPr>
+              <w:t>-</w:t>
+            </w:r>
+          </w:p>
+        </w:tc>
+        <w:tc>
+          <w:tcPr>
+            <w:tcW w:w="1386" w:type="dxa"/>
+            <w:vAlign w:val="center"/>
+          </w:tcPr>
+          <w:p>
+            <w:pPr>
+              <w:spacing w:line="276" w:lineRule="auto"/>
+              <w:jc w:val="center"/>
+              <w:rPr>
+                <w:sz w:val="24"/>
+              </w:rPr>
+            </w:pPr>
+            <w:r>
+              <w:rPr>
+                <w:sz w:val="24"/>
+              </w:rPr>
+              <w:t>-</w:t>
+            </w:r>
+          </w:p>
+        </w:tc>
+        <w:tc>
+          <w:tcPr>
+            <w:tcW w:w="1386" w:type="dxa"/>
+            <w:vAlign w:val="center"/>
+          </w:tcPr>
+          <w:p>
+            <w:pPr>
+              <w:spacing w:line="276" w:lineRule="auto"/>
+              <w:jc w:val="center"/>
+              <w:rPr>
+                <w:sz w:val="24"/>
+              </w:rPr>
+            </w:pPr>
+            <w:r>
+              <w:rPr>
+                <w:sz w:val="24"/>
+              </w:rPr>
+              <w:t>-</w:t>
+            </w:r>
+          </w:p>
+        </w:tc>
+        <w:tc>
+          <w:tcPr>
+            <w:tcW w:w="1386" w:type="dxa"/>
+            <w:vAlign w:val="center"/>
+          </w:tcPr>
+          <w:p>
+            <w:pPr>
+              <w:spacing w:line="276" w:lineRule="auto"/>
+              <w:jc w:val="center"/>
+              <w:rPr>
+                <w:sz w:val="24"/>
+              </w:rPr>
+            </w:pPr>
+            <w:r>
+              <w:rPr>
+                <w:sz w:val="24"/>
+              </w:rPr>
+              <w:t>x</w:t>
+            </w:r>
+          </w:p>
+        </w:tc>
+        <w:tc>
+          <w:tcPr>
+            <w:tcW w:w="1386" w:type="dxa"/>
             <w:vAlign w:val="center"/>
           </w:tcPr>
           <w:p>
@@ -2464,8 +3486,629 @@
     <w:p>
       <w:pPr>
         <w:pStyle w:val="Ttulo3"/>
+        <w:rPr>
+          <w:color w:val="000000" w:themeColor="text1"/>
+        </w:rPr>
       </w:pPr>
       <w:bookmarkStart w:id="8" w:name="_Toc80311776"/>
+      <w:r>
+        <w:rPr>
+          <w:color w:val="000000" w:themeColor="text1"/>
+        </w:rPr>
+        <w:lastRenderedPageBreak/>
+        <w:t xml:space="preserve">Insira aqui uma descrição sobre a arquitetura utilizada para a criação do </w:t>
+      </w:r>
+      <w:r>
+        <w:rPr>
+          <w:color w:val="000000" w:themeColor="text1"/>
+        </w:rPr>
+        <w:t>B</w:t>
+      </w:r>
+      <w:r>
+        <w:rPr>
+          <w:color w:val="000000" w:themeColor="text1"/>
+        </w:rPr>
+        <w:t>ack-end.</w:t>
+      </w:r>
+    </w:p>
+    <w:p>
+      <w:pPr>
+        <w:pStyle w:val="Ttulo3"/>
+        <w:rPr>
+          <w:color w:val="000000" w:themeColor="text1"/>
+        </w:rPr>
+      </w:pPr>
+      <w:r>
+        <w:rPr>
+          <w:color w:val="000000" w:themeColor="text1"/>
+        </w:rPr>
+        <w:t>Por exemplo:</w:t>
+      </w:r>
+    </w:p>
+    <w:p>
+      <w:pPr>
+        <w:pStyle w:val="Ttulo3"/>
+        <w:rPr>
+          <w:color w:val="000000" w:themeColor="text1"/>
+        </w:rPr>
+      </w:pPr>
+      <w:r>
+        <w:rPr>
+          <w:color w:val="000000" w:themeColor="text1"/>
+        </w:rPr>
+        <w:t>O código do sistema foi desenvolvido através de uma API utilizando o Microsoft Visual</w:t>
+      </w:r>
+    </w:p>
+    <w:p>
+      <w:pPr>
+        <w:pStyle w:val="Ttulo3"/>
+        <w:rPr>
+          <w:color w:val="000000" w:themeColor="text1"/>
+        </w:rPr>
+      </w:pPr>
+      <w:r>
+        <w:rPr>
+          <w:color w:val="000000" w:themeColor="text1"/>
+        </w:rPr>
+        <w:t>Studio.</w:t>
+      </w:r>
+    </w:p>
+    <w:p>
+      <w:pPr>
+        <w:pStyle w:val="Ttulo3"/>
+        <w:rPr>
+          <w:color w:val="000000" w:themeColor="text1"/>
+        </w:rPr>
+      </w:pPr>
+      <w:r>
+        <w:rPr>
+          <w:color w:val="000000" w:themeColor="text1"/>
+        </w:rPr>
+        <w:t>API é um conjunto de padrões e instruções estabelecidos para utilização do software,</w:t>
+      </w:r>
+    </w:p>
+    <w:p>
+      <w:pPr>
+        <w:pStyle w:val="Ttulo3"/>
+        <w:rPr>
+          <w:color w:val="000000" w:themeColor="text1"/>
+        </w:rPr>
+      </w:pPr>
+      <w:r>
+        <w:rPr>
+          <w:color w:val="000000" w:themeColor="text1"/>
+        </w:rPr>
+        <w:t>definindo as requisições e as respostas seguindo o protocolo HTTP, neste caso</w:t>
+      </w:r>
+    </w:p>
+    <w:p>
+      <w:pPr>
+        <w:pStyle w:val="Ttulo3"/>
+        <w:rPr>
+          <w:color w:val="000000" w:themeColor="text1"/>
+        </w:rPr>
+      </w:pPr>
+      <w:r>
+        <w:rPr>
+          <w:color w:val="000000" w:themeColor="text1"/>
+        </w:rPr>
+        <w:t>expresso no formato JSON, para que seja possível acessar o sistema em diversos</w:t>
+      </w:r>
+    </w:p>
+    <w:p>
+      <w:pPr>
+        <w:pStyle w:val="Ttulo3"/>
+        <w:rPr>
+          <w:color w:val="000000" w:themeColor="text1"/>
+        </w:rPr>
+      </w:pPr>
+      <w:r>
+        <w:rPr>
+          <w:color w:val="000000" w:themeColor="text1"/>
+        </w:rPr>
+        <w:t>dispositivos distintos sem a preocupação com a linguagem que será utilizada por estes.</w:t>
+      </w:r>
+    </w:p>
+    <w:p>
+      <w:pPr>
+        <w:pStyle w:val="Ttulo3"/>
+        <w:rPr>
+          <w:color w:val="000000" w:themeColor="text1"/>
+        </w:rPr>
+      </w:pPr>
+      <w:r>
+        <w:rPr>
+          <w:color w:val="000000" w:themeColor="text1"/>
+        </w:rPr>
+        <w:t>Além disso, foi utilizado o estilo de arquitetura REST.</w:t>
+      </w:r>
+    </w:p>
+    <w:p>
+      <w:pPr>
+        <w:pStyle w:val="Ttulo3"/>
+        <w:rPr>
+          <w:color w:val="000000" w:themeColor="text1"/>
+        </w:rPr>
+      </w:pPr>
+      <w:r>
+        <w:rPr>
+          <w:color w:val="000000" w:themeColor="text1"/>
+        </w:rPr>
+        <w:t xml:space="preserve">API – </w:t>
+      </w:r>
+      <w:proofErr w:type="spellStart"/>
+      <w:r>
+        <w:rPr>
+          <w:color w:val="000000" w:themeColor="text1"/>
+        </w:rPr>
+        <w:t>Application</w:t>
+      </w:r>
+      <w:proofErr w:type="spellEnd"/>
+      <w:r>
+        <w:rPr>
+          <w:color w:val="000000" w:themeColor="text1"/>
+        </w:rPr>
+        <w:t xml:space="preserve"> </w:t>
+      </w:r>
+      <w:proofErr w:type="spellStart"/>
+      <w:r>
+        <w:rPr>
+          <w:color w:val="000000" w:themeColor="text1"/>
+        </w:rPr>
+        <w:t>Programming</w:t>
+      </w:r>
+      <w:proofErr w:type="spellEnd"/>
+      <w:r>
+        <w:rPr>
+          <w:color w:val="000000" w:themeColor="text1"/>
+        </w:rPr>
+        <w:t xml:space="preserve"> Interface – Interface de Programação de Aplicativos.</w:t>
+      </w:r>
+    </w:p>
+    <w:p>
+      <w:pPr>
+        <w:pStyle w:val="Ttulo3"/>
+        <w:rPr>
+          <w:color w:val="000000" w:themeColor="text1"/>
+        </w:rPr>
+      </w:pPr>
+      <w:r>
+        <w:rPr>
+          <w:color w:val="000000" w:themeColor="text1"/>
+        </w:rPr>
+        <w:t xml:space="preserve">HTTP – Hypertext </w:t>
+      </w:r>
+      <w:proofErr w:type="spellStart"/>
+      <w:r>
+        <w:rPr>
+          <w:color w:val="000000" w:themeColor="text1"/>
+        </w:rPr>
+        <w:t>Transfer</w:t>
+      </w:r>
+      <w:proofErr w:type="spellEnd"/>
+      <w:r>
+        <w:rPr>
+          <w:color w:val="000000" w:themeColor="text1"/>
+        </w:rPr>
+        <w:t xml:space="preserve"> </w:t>
+      </w:r>
+      <w:proofErr w:type="spellStart"/>
+      <w:r>
+        <w:rPr>
+          <w:color w:val="000000" w:themeColor="text1"/>
+        </w:rPr>
+        <w:t>Protocol</w:t>
+      </w:r>
+      <w:proofErr w:type="spellEnd"/>
+      <w:r>
+        <w:rPr>
+          <w:color w:val="000000" w:themeColor="text1"/>
+        </w:rPr>
+        <w:t xml:space="preserve"> – Protocolo de Transferência de Hipertexto.</w:t>
+      </w:r>
+    </w:p>
+    <w:p>
+      <w:pPr>
+        <w:pStyle w:val="Ttulo3"/>
+        <w:rPr>
+          <w:color w:val="000000" w:themeColor="text1"/>
+        </w:rPr>
+      </w:pPr>
+      <w:r>
+        <w:rPr>
+          <w:color w:val="000000" w:themeColor="text1"/>
+        </w:rPr>
+        <w:t xml:space="preserve">JSON – </w:t>
+      </w:r>
+      <w:proofErr w:type="spellStart"/>
+      <w:r>
+        <w:rPr>
+          <w:color w:val="000000" w:themeColor="text1"/>
+        </w:rPr>
+        <w:t>JavaScript</w:t>
+      </w:r>
+      <w:proofErr w:type="spellEnd"/>
+      <w:r>
+        <w:rPr>
+          <w:color w:val="000000" w:themeColor="text1"/>
+        </w:rPr>
+        <w:t xml:space="preserve"> </w:t>
+      </w:r>
+      <w:proofErr w:type="spellStart"/>
+      <w:r>
+        <w:rPr>
+          <w:color w:val="000000" w:themeColor="text1"/>
+        </w:rPr>
+        <w:t>Object</w:t>
+      </w:r>
+      <w:proofErr w:type="spellEnd"/>
+      <w:r>
+        <w:rPr>
+          <w:color w:val="000000" w:themeColor="text1"/>
+        </w:rPr>
+        <w:t xml:space="preserve"> </w:t>
+      </w:r>
+      <w:proofErr w:type="spellStart"/>
+      <w:r>
+        <w:rPr>
+          <w:color w:val="000000" w:themeColor="text1"/>
+        </w:rPr>
+        <w:t>Notation</w:t>
+      </w:r>
+      <w:proofErr w:type="spellEnd"/>
+      <w:r>
+        <w:rPr>
+          <w:color w:val="000000" w:themeColor="text1"/>
+        </w:rPr>
+        <w:t xml:space="preserve"> – Notação de Objetos </w:t>
+      </w:r>
+      <w:proofErr w:type="spellStart"/>
+      <w:r>
+        <w:rPr>
+          <w:color w:val="000000" w:themeColor="text1"/>
+        </w:rPr>
+        <w:t>JavaScript</w:t>
+      </w:r>
+      <w:proofErr w:type="spellEnd"/>
+      <w:r>
+        <w:rPr>
+          <w:color w:val="000000" w:themeColor="text1"/>
+        </w:rPr>
+        <w:t>.</w:t>
+      </w:r>
+    </w:p>
+    <w:p>
+      <w:pPr>
+        <w:pStyle w:val="Ttulo3"/>
+        <w:rPr>
+          <w:color w:val="000000" w:themeColor="text1"/>
+        </w:rPr>
+      </w:pPr>
+      <w:r>
+        <w:rPr>
+          <w:color w:val="000000" w:themeColor="text1"/>
+        </w:rPr>
+        <w:t xml:space="preserve">REST – </w:t>
+      </w:r>
+      <w:proofErr w:type="spellStart"/>
+      <w:r>
+        <w:rPr>
+          <w:color w:val="000000" w:themeColor="text1"/>
+        </w:rPr>
+        <w:t>Representational</w:t>
+      </w:r>
+      <w:proofErr w:type="spellEnd"/>
+      <w:r>
+        <w:rPr>
+          <w:color w:val="000000" w:themeColor="text1"/>
+        </w:rPr>
+        <w:t xml:space="preserve"> </w:t>
+      </w:r>
+      <w:proofErr w:type="spellStart"/>
+      <w:r>
+        <w:rPr>
+          <w:color w:val="000000" w:themeColor="text1"/>
+        </w:rPr>
+        <w:t>State</w:t>
+      </w:r>
+      <w:proofErr w:type="spellEnd"/>
+      <w:r>
+        <w:rPr>
+          <w:color w:val="000000" w:themeColor="text1"/>
+        </w:rPr>
+        <w:t xml:space="preserve"> </w:t>
+      </w:r>
+      <w:proofErr w:type="spellStart"/>
+      <w:r>
+        <w:rPr>
+          <w:color w:val="000000" w:themeColor="text1"/>
+        </w:rPr>
+        <w:t>Transfer</w:t>
+      </w:r>
+      <w:proofErr w:type="spellEnd"/>
+      <w:r>
+        <w:rPr>
+          <w:color w:val="000000" w:themeColor="text1"/>
+        </w:rPr>
+        <w:t xml:space="preserve"> – Interface de Programação de Aplicativos.</w:t>
+      </w:r>
+    </w:p>
+    <w:p>
+      <w:pPr>
+        <w:pStyle w:val="Ttulo3"/>
+        <w:rPr>
+          <w:color w:val="000000" w:themeColor="text1"/>
+        </w:rPr>
+      </w:pPr>
+    </w:p>
+    <w:p>
+      <w:pPr>
+        <w:pStyle w:val="Ttulo3"/>
+        <w:rPr>
+          <w:color w:val="000000" w:themeColor="text1"/>
+        </w:rPr>
+      </w:pPr>
+      <w:r>
+        <w:rPr>
+          <w:color w:val="000000" w:themeColor="text1"/>
+        </w:rPr>
+        <w:t>Insira também um passo a passo de como executar a API criada e testar as requisições</w:t>
+      </w:r>
+    </w:p>
+    <w:p>
+      <w:pPr>
+        <w:pStyle w:val="Ttulo3"/>
+        <w:rPr>
+          <w:color w:val="000000" w:themeColor="text1"/>
+        </w:rPr>
+      </w:pPr>
+      <w:r>
+        <w:rPr>
+          <w:color w:val="000000" w:themeColor="text1"/>
+        </w:rPr>
+        <w:t xml:space="preserve">no </w:t>
+      </w:r>
+      <w:proofErr w:type="spellStart"/>
+      <w:r>
+        <w:rPr>
+          <w:color w:val="000000" w:themeColor="text1"/>
+        </w:rPr>
+        <w:t>Postman</w:t>
+      </w:r>
+      <w:proofErr w:type="spellEnd"/>
+      <w:r>
+        <w:rPr>
+          <w:color w:val="000000" w:themeColor="text1"/>
+        </w:rPr>
+        <w:t>.</w:t>
+      </w:r>
+    </w:p>
+    <w:p>
+      <w:pPr>
+        <w:pStyle w:val="Ttulo3"/>
+        <w:rPr>
+          <w:color w:val="000000" w:themeColor="text1"/>
+        </w:rPr>
+      </w:pPr>
+    </w:p>
+    <w:p>
+      <w:pPr>
+        <w:pStyle w:val="Ttulo3"/>
+      </w:pPr>
+      <w:r>
+        <w:t>Funcionalidades</w:t>
+      </w:r>
+    </w:p>
+    <w:p>
+      <w:pPr>
+        <w:pStyle w:val="Ttulo3"/>
+        <w:rPr>
+          <w:color w:val="000000" w:themeColor="text1"/>
+        </w:rPr>
+      </w:pPr>
+      <w:r>
+        <w:rPr>
+          <w:color w:val="000000" w:themeColor="text1"/>
+        </w:rPr>
+        <w:t>Insira as funcionalidades que a API atende.</w:t>
+      </w:r>
+    </w:p>
+    <w:p>
+      <w:pPr>
+        <w:pStyle w:val="Ttulo3"/>
+        <w:rPr>
+          <w:color w:val="000000" w:themeColor="text1"/>
+        </w:rPr>
+      </w:pPr>
+    </w:p>
+    <w:p>
+      <w:pPr>
+        <w:pStyle w:val="Ttulo3"/>
+        <w:rPr>
+          <w:color w:val="000000" w:themeColor="text1"/>
+        </w:rPr>
+      </w:pPr>
+      <w:r>
+        <w:rPr>
+          <w:color w:val="000000" w:themeColor="text1"/>
+        </w:rPr>
+        <w:t>Por exemplo:</w:t>
+      </w:r>
+    </w:p>
+    <w:p>
+      <w:pPr>
+        <w:pStyle w:val="Ttulo3"/>
+        <w:rPr>
+          <w:color w:val="000000" w:themeColor="text1"/>
+        </w:rPr>
+      </w:pPr>
+      <w:r>
+        <w:rPr>
+          <w:color w:val="000000" w:themeColor="text1"/>
+        </w:rPr>
+        <w:t>Sistema Web</w:t>
+      </w:r>
+    </w:p>
+    <w:p>
+      <w:pPr>
+        <w:pStyle w:val="Ttulo3"/>
+      </w:pPr>
+      <w:r>
+        <w:t>Perfis de usuário:</w:t>
+      </w:r>
+    </w:p>
+    <w:p>
+      <w:pPr>
+        <w:pStyle w:val="Ttulo3"/>
+        <w:rPr>
+          <w:color w:val="000000" w:themeColor="text1"/>
+        </w:rPr>
+      </w:pPr>
+      <w:r>
+        <w:rPr>
+          <w:color w:val="000000" w:themeColor="text1"/>
+        </w:rPr>
+        <w:t xml:space="preserve">1. </w:t>
+      </w:r>
+      <w:r>
+        <w:t>Administrador</w:t>
+      </w:r>
+      <w:r>
+        <w:rPr>
+          <w:color w:val="000000" w:themeColor="text1"/>
+        </w:rPr>
+        <w:t>: Área administrativa d</w:t>
+      </w:r>
+      <w:r>
+        <w:rPr>
+          <w:color w:val="000000" w:themeColor="text1"/>
+        </w:rPr>
+        <w:t xml:space="preserve">a </w:t>
+      </w:r>
+      <w:r>
+        <w:rPr>
+          <w:color w:val="000000" w:themeColor="text1"/>
+        </w:rPr>
+        <w:t>clínica</w:t>
+      </w:r>
+      <w:r>
+        <w:rPr>
+          <w:color w:val="000000" w:themeColor="text1"/>
+        </w:rPr>
+        <w:t>;</w:t>
+      </w:r>
+    </w:p>
+    <w:p>
+      <w:pPr>
+        <w:pStyle w:val="Ttulo3"/>
+        <w:rPr>
+          <w:color w:val="000000" w:themeColor="text1"/>
+        </w:rPr>
+      </w:pPr>
+      <w:r>
+        <w:rPr>
+          <w:color w:val="000000" w:themeColor="text1"/>
+        </w:rPr>
+        <w:lastRenderedPageBreak/>
+        <w:t>2.</w:t>
+      </w:r>
+      <w:r>
+        <w:t>Paciente</w:t>
+      </w:r>
+      <w:r>
+        <w:t xml:space="preserve">: </w:t>
+      </w:r>
+      <w:r>
+        <w:rPr>
+          <w:color w:val="000000" w:themeColor="text1"/>
+        </w:rPr>
+        <w:t>P</w:t>
+      </w:r>
+      <w:r>
+        <w:rPr>
+          <w:color w:val="000000" w:themeColor="text1"/>
+        </w:rPr>
+        <w:t xml:space="preserve">aciente da </w:t>
+      </w:r>
+      <w:r>
+        <w:rPr>
+          <w:color w:val="000000" w:themeColor="text1"/>
+        </w:rPr>
+        <w:t>clínica</w:t>
+      </w:r>
+      <w:r>
+        <w:rPr>
+          <w:color w:val="000000" w:themeColor="text1"/>
+        </w:rPr>
+        <w:t>.</w:t>
+      </w:r>
+    </w:p>
+    <w:p>
+      <w:r>
+        <w:t xml:space="preserve">3. </w:t>
+      </w:r>
+      <w:r>
+        <w:rPr>
+          <w:color w:val="C00000"/>
+        </w:rPr>
+        <w:t>M</w:t>
+      </w:r>
+      <w:r>
+        <w:rPr>
+          <w:color w:val="C00000"/>
+        </w:rPr>
+        <w:t>é</w:t>
+      </w:r>
+      <w:r>
+        <w:rPr>
+          <w:color w:val="C00000"/>
+        </w:rPr>
+        <w:t xml:space="preserve">dico: </w:t>
+      </w:r>
+      <w:r>
+        <w:t xml:space="preserve">Médico da </w:t>
+      </w:r>
+      <w:r>
+        <w:rPr>
+          <w:u w:val="single"/>
+        </w:rPr>
+        <w:t>clínica</w:t>
+      </w:r>
+      <w:r>
+        <w:t xml:space="preserve"> </w:t>
+      </w:r>
+    </w:p>
+    <w:p>
+      <w:pPr>
+        <w:pStyle w:val="Ttulo3"/>
+        <w:rPr>
+          <w:color w:val="000000" w:themeColor="text1"/>
+        </w:rPr>
+      </w:pPr>
+      <w:r>
+        <w:t>Funcionalidades</w:t>
+      </w:r>
+      <w:r>
+        <w:rPr>
+          <w:color w:val="000000" w:themeColor="text1"/>
+        </w:rPr>
+        <w:t>:</w:t>
+      </w:r>
+    </w:p>
+    <w:p>
+      <w:pPr>
+        <w:pStyle w:val="Ttulo3"/>
+      </w:pPr>
+    </w:p>
+    <w:p>
+      <w:pPr>
+        <w:pStyle w:val="Ttulo3"/>
+      </w:pPr>
+    </w:p>
+    <w:p>
+      <w:pPr>
+        <w:pStyle w:val="Ttulo3"/>
+      </w:pPr>
       <w:proofErr w:type="spellStart"/>
       <w:r>
         <w:t>Trello</w:t>
@@ -5749,6 +7392,78 @@
       <w:contextualSpacing/>
     </w:pPr>
   </w:style>
+  <w:style w:type="character" w:styleId="Refdecomentrio">
+    <w:name w:val="annotation reference"/>
+    <w:basedOn w:val="Fontepargpadro"/>
+    <w:uiPriority w:val="99"/>
+    <w:semiHidden/>
+    <w:unhideWhenUsed/>
+    <w:rsid w:val="007C6EF1"/>
+    <w:rPr>
+      <w:sz w:val="16"/>
+      <w:szCs w:val="16"/>
+    </w:rPr>
+  </w:style>
+  <w:style w:type="paragraph" w:styleId="Textodecomentrio">
+    <w:name w:val="annotation text"/>
+    <w:basedOn w:val="Normal"/>
+    <w:link w:val="TextodecomentrioChar"/>
+    <w:uiPriority w:val="99"/>
+    <w:semiHidden/>
+    <w:unhideWhenUsed/>
+    <w:rsid w:val="007C6EF1"/>
+    <w:pPr>
+      <w:spacing w:line="240" w:lineRule="auto"/>
+    </w:pPr>
+    <w:rPr>
+      <w:sz w:val="20"/>
+      <w:szCs w:val="20"/>
+    </w:rPr>
+  </w:style>
+  <w:style w:type="character" w:customStyle="1" w:styleId="TextodecomentrioChar">
+    <w:name w:val="Texto de comentário Char"/>
+    <w:basedOn w:val="Fontepargpadro"/>
+    <w:link w:val="Textodecomentrio"/>
+    <w:uiPriority w:val="99"/>
+    <w:semiHidden/>
+    <w:rsid w:val="007C6EF1"/>
+    <w:rPr>
+      <w:rFonts w:ascii="Calibri" w:eastAsia="Calibri" w:hAnsi="Calibri" w:cs="Calibri"/>
+      <w:color w:val="000000"/>
+      <w:sz w:val="20"/>
+      <w:szCs w:val="20"/>
+    </w:rPr>
+  </w:style>
+  <w:style w:type="paragraph" w:styleId="Assuntodocomentrio">
+    <w:name w:val="annotation subject"/>
+    <w:basedOn w:val="Textodecomentrio"/>
+    <w:next w:val="Textodecomentrio"/>
+    <w:link w:val="AssuntodocomentrioChar"/>
+    <w:uiPriority w:val="99"/>
+    <w:semiHidden/>
+    <w:unhideWhenUsed/>
+    <w:rsid w:val="007C6EF1"/>
+    <w:rPr>
+      <w:b/>
+      <w:bCs/>
+    </w:rPr>
+  </w:style>
+  <w:style w:type="character" w:customStyle="1" w:styleId="AssuntodocomentrioChar">
+    <w:name w:val="Assunto do comentário Char"/>
+    <w:basedOn w:val="TextodecomentrioChar"/>
+    <w:link w:val="Assuntodocomentrio"/>
+    <w:uiPriority w:val="99"/>
+    <w:semiHidden/>
+    <w:rsid w:val="007C6EF1"/>
+    <w:rPr>
+      <w:rFonts w:ascii="Calibri" w:eastAsia="Calibri" w:hAnsi="Calibri" w:cs="Calibri"/>
+      <w:b/>
+      <w:bCs/>
+      <w:color w:val="000000"/>
+      <w:sz w:val="20"/>
+      <w:szCs w:val="20"/>
+    </w:rPr>
+  </w:style>
 </w:styles>
 </file>
 

</xml_diff>